<commit_message>
première version du Business Modèle
</commit_message>
<xml_diff>
--- a/chanvroo/Business-Model-Chanvroo.docx
+++ b/chanvroo/Business-Model-Chanvroo.docx
@@ -60,7 +60,7 @@
                         <a:ln w="12700" cmpd="sng"/>
                         <a:extLst>
                           <a:ext uri="{C572A759-6A51-4108-AA02-DFA0A04FC94B}">
-                            <ma14:wrappingTextBoxFlag xmlns:ma14="http://schemas.microsoft.com/office/mac/drawingml/2011/main" xmlns:w="http://schemas.openxmlformats.org/wordprocessingml/2006/main" xmlns:w10="urn:schemas-microsoft-com:office:word" xmlns:v="urn:schemas-microsoft-com:vml" xmlns:o="urn:schemas-microsoft-com:office:office" xmlns:mv="urn:schemas-microsoft-com:mac:vml" xmlns:mo="http://schemas.microsoft.com/office/mac/office/2008/main" xmlns=""/>
+                            <ma14:wrappingTextBoxFlag xmlns="" xmlns:mo="http://schemas.microsoft.com/office/mac/office/2008/main" xmlns:mv="urn:schemas-microsoft-com:mac:vml" xmlns:o="urn:schemas-microsoft-com:office:office" xmlns:v="urn:schemas-microsoft-com:vml" xmlns:w10="urn:schemas-microsoft-com:office:word" xmlns:w="http://schemas.openxmlformats.org/wordprocessingml/2006/main" xmlns:ma14="http://schemas.microsoft.com/office/mac/drawingml/2011/main"/>
                           </a:ext>
                         </a:extLst>
                       </wps:spPr>
@@ -111,8 +111,6 @@
                               </w:rPr>
                               <w:t>Chanvroo</w:t>
                             </w:r>
-                            <w:bookmarkStart w:id="0" w:name="_GoBack"/>
-                            <w:bookmarkEnd w:id="0"/>
                           </w:p>
                         </w:txbxContent>
                       </wps:txbx>
@@ -174,8 +172,6 @@
                         </w:rPr>
                         <w:t>Chanvroo</w:t>
                       </w:r>
-                      <w:bookmarkStart w:id="1" w:name="_GoBack"/>
-                      <w:bookmarkEnd w:id="1"/>
                     </w:p>
                   </w:txbxContent>
                 </v:textbox>
@@ -223,7 +219,7 @@
                         <a:ln w="12700" cmpd="sng"/>
                         <a:extLst>
                           <a:ext uri="{C572A759-6A51-4108-AA02-DFA0A04FC94B}">
-                            <ma14:wrappingTextBoxFlag xmlns:ma14="http://schemas.microsoft.com/office/mac/drawingml/2011/main" xmlns:w="http://schemas.openxmlformats.org/wordprocessingml/2006/main" xmlns:w10="urn:schemas-microsoft-com:office:word" xmlns:v="urn:schemas-microsoft-com:vml" xmlns:o="urn:schemas-microsoft-com:office:office" xmlns:mv="urn:schemas-microsoft-com:mac:vml" xmlns:mo="http://schemas.microsoft.com/office/mac/office/2008/main" xmlns=""/>
+                            <ma14:wrappingTextBoxFlag xmlns="" xmlns:mo="http://schemas.microsoft.com/office/mac/office/2008/main" xmlns:mv="urn:schemas-microsoft-com:mac:vml" xmlns:o="urn:schemas-microsoft-com:office:office" xmlns:v="urn:schemas-microsoft-com:vml" xmlns:w10="urn:schemas-microsoft-com:office:word" xmlns:w="http://schemas.openxmlformats.org/wordprocessingml/2006/main" xmlns:ma14="http://schemas.microsoft.com/office/mac/drawingml/2011/main"/>
                           </a:ext>
                         </a:extLst>
                       </wps:spPr>
@@ -268,6 +264,12 @@
                                 <w:rFonts w:ascii="Gill Sans MT" w:hAnsi="Gill Sans MT"/>
                               </w:rPr>
                             </w:pPr>
+                            <w:r>
+                              <w:rPr>
+                                <w:rFonts w:ascii="Gill Sans MT" w:hAnsi="Gill Sans MT"/>
+                              </w:rPr>
+                              <w:t>9/12/2017</w:t>
+                            </w:r>
                           </w:p>
                         </w:txbxContent>
                       </wps:txbx>
@@ -316,6 +318,12 @@
                           <w:rFonts w:ascii="Gill Sans MT" w:hAnsi="Gill Sans MT"/>
                         </w:rPr>
                       </w:pPr>
+                      <w:r>
+                        <w:rPr>
+                          <w:rFonts w:ascii="Gill Sans MT" w:hAnsi="Gill Sans MT"/>
+                        </w:rPr>
+                        <w:t>9/12/2017</w:t>
+                      </w:r>
                     </w:p>
                   </w:txbxContent>
                 </v:textbox>
@@ -617,8 +625,145 @@
                 <w:color w:val="3D567A"/>
                 <w:lang w:val="fr-FR"/>
               </w:rPr>
-              <w:t>Écrivez ici</w:t>
-            </w:r>
+              <w:t>Partenaire pour le raffinement du produit</w:t>
+            </w:r>
+            <w:r>
+              <w:rPr>
+                <w:rFonts w:ascii="Gill Sans MT" w:hAnsi="Gill Sans MT"/>
+                <w:color w:val="3D567A"/>
+                <w:lang w:val="fr-FR"/>
+              </w:rPr>
+              <w:t> :</w:t>
+            </w:r>
+          </w:p>
+          <w:p>
+            <w:pPr>
+              <w:pStyle w:val="Paragraphedeliste"/>
+              <w:numPr>
+                <w:ilvl w:val="1"/>
+                <w:numId w:val="1"/>
+              </w:numPr>
+              <w:ind w:left="435" w:hanging="283"/>
+              <w:rPr>
+                <w:rFonts w:ascii="Gill Sans MT" w:hAnsi="Gill Sans MT"/>
+                <w:color w:val="3D567A"/>
+                <w:lang w:val="fr-FR"/>
+              </w:rPr>
+            </w:pPr>
+            <w:proofErr w:type="spellStart"/>
+            <w:r>
+              <w:rPr>
+                <w:rFonts w:ascii="Gill Sans MT" w:hAnsi="Gill Sans MT"/>
+                <w:color w:val="3D567A"/>
+                <w:lang w:val="fr-FR"/>
+              </w:rPr>
+              <w:t>Textille</w:t>
+            </w:r>
+            <w:proofErr w:type="spellEnd"/>
+          </w:p>
+          <w:p>
+            <w:pPr>
+              <w:pStyle w:val="Paragraphedeliste"/>
+              <w:numPr>
+                <w:ilvl w:val="1"/>
+                <w:numId w:val="1"/>
+              </w:numPr>
+              <w:ind w:left="435" w:hanging="283"/>
+              <w:rPr>
+                <w:rFonts w:ascii="Gill Sans MT" w:hAnsi="Gill Sans MT"/>
+                <w:color w:val="3D567A"/>
+                <w:lang w:val="fr-FR"/>
+              </w:rPr>
+            </w:pPr>
+            <w:r>
+              <w:rPr>
+                <w:rFonts w:ascii="Gill Sans MT" w:hAnsi="Gill Sans MT"/>
+                <w:color w:val="3D567A"/>
+                <w:lang w:val="fr-FR"/>
+              </w:rPr>
+              <w:t>Alimentaire</w:t>
+            </w:r>
+          </w:p>
+          <w:p>
+            <w:pPr>
+              <w:pStyle w:val="Paragraphedeliste"/>
+              <w:numPr>
+                <w:ilvl w:val="1"/>
+                <w:numId w:val="1"/>
+              </w:numPr>
+              <w:ind w:left="435" w:hanging="283"/>
+              <w:rPr>
+                <w:rFonts w:ascii="Gill Sans MT" w:hAnsi="Gill Sans MT"/>
+                <w:color w:val="3D567A"/>
+                <w:lang w:val="fr-FR"/>
+              </w:rPr>
+            </w:pPr>
+            <w:proofErr w:type="spellStart"/>
+            <w:r>
+              <w:rPr>
+                <w:rFonts w:ascii="Gill Sans MT" w:hAnsi="Gill Sans MT"/>
+                <w:color w:val="3D567A"/>
+                <w:lang w:val="fr-FR"/>
+              </w:rPr>
+              <w:t>Cosm</w:t>
+            </w:r>
+            <w:bookmarkStart w:id="0" w:name="_GoBack"/>
+            <w:bookmarkEnd w:id="0"/>
+            <w:r>
+              <w:rPr>
+                <w:rFonts w:ascii="Gill Sans MT" w:hAnsi="Gill Sans MT"/>
+                <w:color w:val="3D567A"/>
+                <w:lang w:val="fr-FR"/>
+              </w:rPr>
+              <w:t>éthi</w:t>
+            </w:r>
+            <w:r>
+              <w:rPr>
+                <w:rFonts w:ascii="Gill Sans MT" w:hAnsi="Gill Sans MT"/>
+                <w:color w:val="3D567A"/>
+                <w:lang w:val="fr-FR"/>
+              </w:rPr>
+              <w:t>que</w:t>
+            </w:r>
+            <w:proofErr w:type="spellEnd"/>
+          </w:p>
+          <w:p>
+            <w:pPr>
+              <w:pStyle w:val="Paragraphedeliste"/>
+              <w:numPr>
+                <w:ilvl w:val="1"/>
+                <w:numId w:val="1"/>
+              </w:numPr>
+              <w:ind w:left="435" w:hanging="283"/>
+              <w:rPr>
+                <w:rFonts w:ascii="Gill Sans MT" w:hAnsi="Gill Sans MT"/>
+                <w:color w:val="3D567A"/>
+                <w:lang w:val="fr-FR"/>
+              </w:rPr>
+            </w:pPr>
+            <w:r>
+              <w:rPr>
+                <w:rFonts w:ascii="Gill Sans MT" w:hAnsi="Gill Sans MT"/>
+                <w:color w:val="3D567A"/>
+                <w:lang w:val="fr-FR"/>
+              </w:rPr>
+              <w:t>Bio-carburant</w:t>
+            </w:r>
+          </w:p>
+          <w:p>
+            <w:pPr>
+              <w:pStyle w:val="Paragraphedeliste"/>
+              <w:numPr>
+                <w:ilvl w:val="0"/>
+                <w:numId w:val="1"/>
+              </w:numPr>
+              <w:ind w:left="360"/>
+              <w:rPr>
+                <w:rFonts w:ascii="Gill Sans MT" w:hAnsi="Gill Sans MT"/>
+                <w:color w:val="3D567A"/>
+                <w:lang w:val="fr-FR"/>
+              </w:rPr>
+            </w:pPr>
           </w:p>
         </w:tc>
         <w:tc>
@@ -800,24 +945,76 @@
                 <w:color w:val="3D567A"/>
                 <w:lang w:val="fr-FR"/>
               </w:rPr>
-              <w:t>Écrivez</w:t>
-            </w:r>
-            <w:r>
-              <w:rPr>
-                <w:rFonts w:ascii="Gill Sans MT" w:hAnsi="Gill Sans MT"/>
-                <w:color w:val="3D567A"/>
-                <w:lang w:val="fr-FR"/>
-              </w:rPr>
-              <w:t xml:space="preserve"> </w:t>
-            </w:r>
-            <w:r>
-              <w:rPr>
-                <w:rFonts w:ascii="Gill Sans MT" w:hAnsi="Gill Sans MT"/>
-                <w:noProof/>
-                <w:color w:val="3D567A"/>
-                <w:lang w:val="fr-FR"/>
-              </w:rPr>
-              <w:t>ici</w:t>
+              <w:t>Plantation</w:t>
+            </w:r>
+          </w:p>
+          <w:p>
+            <w:pPr>
+              <w:pStyle w:val="Paragraphedeliste"/>
+              <w:numPr>
+                <w:ilvl w:val="0"/>
+                <w:numId w:val="1"/>
+              </w:numPr>
+              <w:ind w:left="360"/>
+              <w:rPr>
+                <w:rFonts w:ascii="Gill Sans MT" w:hAnsi="Gill Sans MT"/>
+                <w:color w:val="3D567A"/>
+                <w:lang w:val="fr-FR"/>
+              </w:rPr>
+            </w:pPr>
+            <w:r>
+              <w:rPr>
+                <w:rFonts w:ascii="Gill Sans MT" w:hAnsi="Gill Sans MT"/>
+                <w:color w:val="3D567A"/>
+                <w:lang w:val="fr-FR"/>
+              </w:rPr>
+              <w:t>Stockage</w:t>
+            </w:r>
+          </w:p>
+          <w:p>
+            <w:pPr>
+              <w:pStyle w:val="Paragraphedeliste"/>
+              <w:numPr>
+                <w:ilvl w:val="0"/>
+                <w:numId w:val="1"/>
+              </w:numPr>
+              <w:ind w:left="360"/>
+              <w:rPr>
+                <w:rFonts w:ascii="Gill Sans MT" w:hAnsi="Gill Sans MT"/>
+                <w:color w:val="3D567A"/>
+                <w:lang w:val="fr-FR"/>
+              </w:rPr>
+            </w:pPr>
+            <w:r>
+              <w:rPr>
+                <w:rFonts w:ascii="Gill Sans MT" w:hAnsi="Gill Sans MT"/>
+                <w:color w:val="3D567A"/>
+                <w:lang w:val="fr-FR"/>
+              </w:rPr>
+              <w:t>Raffinement</w:t>
+            </w:r>
+          </w:p>
+          <w:p>
+            <w:pPr>
+              <w:pStyle w:val="Paragraphedeliste"/>
+              <w:numPr>
+                <w:ilvl w:val="0"/>
+                <w:numId w:val="1"/>
+              </w:numPr>
+              <w:ind w:left="360"/>
+              <w:rPr>
+                <w:rFonts w:ascii="Gill Sans MT" w:hAnsi="Gill Sans MT"/>
+                <w:color w:val="3D567A"/>
+                <w:lang w:val="fr-FR"/>
+              </w:rPr>
+            </w:pPr>
+            <w:r>
+              <w:rPr>
+                <w:rFonts w:ascii="Gill Sans MT" w:hAnsi="Gill Sans MT"/>
+                <w:color w:val="3D567A"/>
+                <w:lang w:val="fr-FR"/>
+              </w:rPr>
+              <w:t>Vente</w:t>
             </w:r>
           </w:p>
         </w:tc>
@@ -914,15 +1111,17 @@
             <w:pPr>
               <w:rPr>
                 <w:rFonts w:ascii="Gill Sans MT" w:hAnsi="Gill Sans MT"/>
-                <w:color w:val="3D567A"/>
-                <w:sz w:val="16"/>
-                <w:szCs w:val="16"/>
-                <w:lang w:val="fr-FR"/>
-              </w:rPr>
-            </w:pPr>
-            <w:r>
-              <w:rPr>
-                <w:rFonts w:ascii="Gill Sans MT" w:hAnsi="Gill Sans MT"/>
+                <w:strike/>
+                <w:color w:val="3D567A"/>
+                <w:sz w:val="16"/>
+                <w:szCs w:val="16"/>
+                <w:lang w:val="fr-FR"/>
+              </w:rPr>
+            </w:pPr>
+            <w:r>
+              <w:rPr>
+                <w:rFonts w:ascii="Gill Sans MT" w:hAnsi="Gill Sans MT"/>
+                <w:strike/>
                 <w:color w:val="3D567A"/>
                 <w:sz w:val="16"/>
                 <w:szCs w:val="16"/>
@@ -933,6 +1132,7 @@
             <w:r>
               <w:rPr>
                 <w:rFonts w:ascii="Gill Sans MT" w:hAnsi="Gill Sans MT"/>
+                <w:strike/>
                 <w:color w:val="3D567A"/>
                 <w:sz w:val="16"/>
                 <w:szCs w:val="16"/>
@@ -943,6 +1143,7 @@
             <w:r>
               <w:rPr>
                 <w:rFonts w:ascii="Gill Sans MT" w:hAnsi="Gill Sans MT"/>
+                <w:strike/>
                 <w:color w:val="3D567A"/>
                 <w:sz w:val="16"/>
                 <w:szCs w:val="16"/>
@@ -971,7 +1172,7 @@
                 <w:color w:val="3D567A"/>
                 <w:lang w:val="fr-FR"/>
               </w:rPr>
-              <w:t>Écrivez ici</w:t>
+              <w:t>Etre écolo</w:t>
             </w:r>
           </w:p>
         </w:tc>
@@ -1003,15 +1204,17 @@
             <w:pPr>
               <w:rPr>
                 <w:rFonts w:ascii="Gill Sans MT" w:hAnsi="Gill Sans MT"/>
-                <w:color w:val="3D567A"/>
-                <w:sz w:val="16"/>
-                <w:szCs w:val="16"/>
-                <w:lang w:val="fr-FR"/>
-              </w:rPr>
-            </w:pPr>
-            <w:r>
-              <w:rPr>
-                <w:rFonts w:ascii="Gill Sans MT" w:hAnsi="Gill Sans MT"/>
+                <w:strike/>
+                <w:color w:val="3D567A"/>
+                <w:sz w:val="16"/>
+                <w:szCs w:val="16"/>
+                <w:lang w:val="fr-FR"/>
+              </w:rPr>
+            </w:pPr>
+            <w:r>
+              <w:rPr>
+                <w:rFonts w:ascii="Gill Sans MT" w:hAnsi="Gill Sans MT"/>
+                <w:strike/>
                 <w:color w:val="3D567A"/>
                 <w:sz w:val="16"/>
                 <w:szCs w:val="16"/>
@@ -1103,7 +1306,7 @@
                 <w:color w:val="3D567A"/>
                 <w:lang w:val="fr-FR"/>
               </w:rPr>
-              <w:t>Écrivez ici</w:t>
+              <w:t>Produit 200% vert</w:t>
             </w:r>
           </w:p>
         </w:tc>
@@ -1194,7 +1397,7 @@
                 <w:color w:val="3D567A"/>
                 <w:lang w:val="fr-FR"/>
               </w:rPr>
-              <w:t>Écrivez ici</w:t>
+              <w:t>Les marocains</w:t>
             </w:r>
           </w:p>
         </w:tc>
@@ -1345,7 +1548,7 @@
                 <w:color w:val="3D567A"/>
                 <w:lang w:val="fr-FR"/>
               </w:rPr>
-              <w:t>Écrivez ici</w:t>
+              <w:t>Chanvre</w:t>
             </w:r>
           </w:p>
         </w:tc>
@@ -1494,7 +1697,30 @@
                 <w:color w:val="3D567A"/>
                 <w:lang w:val="fr-FR"/>
               </w:rPr>
-              <w:t>Écrivez ici</w:t>
+              <w:t>Stockage et livraison vers commerces déjà existant</w:t>
+            </w:r>
+          </w:p>
+          <w:p>
+            <w:pPr>
+              <w:pStyle w:val="Paragraphedeliste"/>
+              <w:numPr>
+                <w:ilvl w:val="0"/>
+                <w:numId w:val="1"/>
+              </w:numPr>
+              <w:ind w:left="360"/>
+              <w:rPr>
+                <w:rFonts w:ascii="Gill Sans MT" w:hAnsi="Gill Sans MT"/>
+                <w:color w:val="3D567A"/>
+                <w:lang w:val="fr-FR"/>
+              </w:rPr>
+            </w:pPr>
+            <w:r>
+              <w:rPr>
+                <w:rFonts w:ascii="Gill Sans MT" w:hAnsi="Gill Sans MT"/>
+                <w:color w:val="3D567A"/>
+                <w:lang w:val="fr-FR"/>
+              </w:rPr>
+              <w:t>E-commerce</w:t>
             </w:r>
           </w:p>
         </w:tc>
@@ -1636,7 +1862,53 @@
                 <w:color w:val="3D567A"/>
                 <w:lang w:val="fr-FR"/>
               </w:rPr>
-              <w:t>Écrivez ici</w:t>
+              <w:t>La production de chanvre (ressource)</w:t>
+            </w:r>
+          </w:p>
+          <w:p>
+            <w:pPr>
+              <w:pStyle w:val="Paragraphedeliste"/>
+              <w:numPr>
+                <w:ilvl w:val="0"/>
+                <w:numId w:val="1"/>
+              </w:numPr>
+              <w:ind w:left="360"/>
+              <w:rPr>
+                <w:rFonts w:ascii="Gill Sans MT" w:hAnsi="Gill Sans MT"/>
+                <w:color w:val="3D567A"/>
+                <w:lang w:val="fr-FR"/>
+              </w:rPr>
+            </w:pPr>
+            <w:r>
+              <w:rPr>
+                <w:rFonts w:ascii="Gill Sans MT" w:hAnsi="Gill Sans MT"/>
+                <w:color w:val="3D567A"/>
+                <w:lang w:val="fr-FR"/>
+              </w:rPr>
+              <w:t>Raffinement (activité)</w:t>
+            </w:r>
+          </w:p>
+          <w:p>
+            <w:pPr>
+              <w:pStyle w:val="Paragraphedeliste"/>
+              <w:numPr>
+                <w:ilvl w:val="0"/>
+                <w:numId w:val="1"/>
+              </w:numPr>
+              <w:ind w:left="360"/>
+              <w:rPr>
+                <w:rFonts w:ascii="Gill Sans MT" w:hAnsi="Gill Sans MT"/>
+                <w:color w:val="3D567A"/>
+                <w:lang w:val="fr-FR"/>
+              </w:rPr>
+            </w:pPr>
+            <w:r>
+              <w:rPr>
+                <w:rFonts w:ascii="Gill Sans MT" w:hAnsi="Gill Sans MT"/>
+                <w:color w:val="3D567A"/>
+                <w:lang w:val="fr-FR"/>
+              </w:rPr>
+              <w:t>Publicité</w:t>
             </w:r>
           </w:p>
         </w:tc>
@@ -1758,7 +2030,30 @@
                 <w:color w:val="3D567A"/>
                 <w:lang w:val="fr-FR"/>
               </w:rPr>
-              <w:t>Écrivez ici</w:t>
+              <w:t>La vente du produit finit</w:t>
+            </w:r>
+          </w:p>
+          <w:p>
+            <w:pPr>
+              <w:pStyle w:val="Paragraphedeliste"/>
+              <w:numPr>
+                <w:ilvl w:val="0"/>
+                <w:numId w:val="1"/>
+              </w:numPr>
+              <w:ind w:left="360"/>
+              <w:rPr>
+                <w:rFonts w:ascii="Gill Sans MT" w:hAnsi="Gill Sans MT"/>
+                <w:color w:val="3D567A"/>
+                <w:lang w:val="fr-FR"/>
+              </w:rPr>
+            </w:pPr>
+            <w:r>
+              <w:rPr>
+                <w:rFonts w:ascii="Gill Sans MT" w:hAnsi="Gill Sans MT"/>
+                <w:color w:val="3D567A"/>
+                <w:lang w:val="fr-FR"/>
+              </w:rPr>
+              <w:t>Dans les commerces déjà existant + sur internet</w:t>
             </w:r>
           </w:p>
         </w:tc>
@@ -1963,7 +2258,7 @@
         <w:rFonts w:ascii="Symbol" w:hAnsi="Symbol" w:hint="default"/>
       </w:rPr>
     </w:lvl>
-    <w:lvl w:ilvl="1" w:tplc="04090003" w:tentative="1">
+    <w:lvl w:ilvl="1" w:tplc="04090003">
       <w:start w:val="1"/>
       <w:numFmt w:val="bullet"/>
       <w:lvlText w:val="o"/>
@@ -2185,6 +2480,7 @@
     <w:lsdException w:name="HTML Sample" w:semiHidden="1" w:unhideWhenUsed="1"/>
     <w:lsdException w:name="HTML Typewriter" w:semiHidden="1" w:unhideWhenUsed="1"/>
     <w:lsdException w:name="HTML Variable" w:semiHidden="1" w:unhideWhenUsed="1"/>
+    <w:lsdException w:name="Normal Table" w:semiHidden="1" w:unhideWhenUsed="1"/>
     <w:lsdException w:name="annotation subject" w:semiHidden="1" w:unhideWhenUsed="1"/>
     <w:lsdException w:name="No List" w:semiHidden="1" w:unhideWhenUsed="1"/>
     <w:lsdException w:name="Outline List 1" w:semiHidden="1" w:unhideWhenUsed="1"/>
@@ -2228,8 +2524,10 @@
     <w:lsdException w:name="Table Elegant" w:semiHidden="1" w:unhideWhenUsed="1"/>
     <w:lsdException w:name="Table Professional" w:semiHidden="1" w:unhideWhenUsed="1"/>
     <w:lsdException w:name="Table Subtle 1" w:semiHidden="1" w:unhideWhenUsed="1"/>
+    <w:lsdException w:name="Table Subtle 2" w:semiHidden="1" w:unhideWhenUsed="1"/>
     <w:lsdException w:name="Table Web 1" w:semiHidden="1" w:unhideWhenUsed="1"/>
     <w:lsdException w:name="Table Web 2" w:semiHidden="1" w:unhideWhenUsed="1"/>
+    <w:lsdException w:name="Table Web 3" w:semiHidden="1" w:unhideWhenUsed="1"/>
     <w:lsdException w:name="Balloon Text" w:semiHidden="1" w:unhideWhenUsed="1"/>
     <w:lsdException w:name="Table Grid" w:uiPriority="59"/>
     <w:lsdException w:name="Table Theme" w:semiHidden="1" w:unhideWhenUsed="1"/>
@@ -2773,7 +3071,7 @@
     <w:charset w:val="00"/>
     <w:family w:val="roman"/>
     <w:pitch w:val="variable"/>
-    <w:sig w:usb0="E0002AFF" w:usb1="C0007843" w:usb2="00000009" w:usb3="00000000" w:csb0="000001FF" w:csb1="00000000"/>
+    <w:sig w:usb0="E0002EFF" w:usb1="C000785B" w:usb2="00000009" w:usb3="00000000" w:csb0="000001FF" w:csb1="00000000"/>
   </w:font>
   <w:font w:name="Courier New">
     <w:panose1 w:val="02070309020205020404"/>
@@ -2815,7 +3113,7 @@
     <w:charset w:val="00"/>
     <w:family w:val="swiss"/>
     <w:pitch w:val="variable"/>
-    <w:sig w:usb0="E0002AFF" w:usb1="C0007843" w:usb2="00000009" w:usb3="00000000" w:csb0="000001FF" w:csb1="00000000"/>
+    <w:sig w:usb0="E0002EFF" w:usb1="C0007843" w:usb2="00000009" w:usb3="00000000" w:csb0="000001FF" w:csb1="00000000"/>
   </w:font>
   <w:font w:name="Gill Sans MT">
     <w:altName w:val="Segoe UI"/>
@@ -2838,7 +3136,7 @@
     <w:charset w:val="00"/>
     <w:family w:val="swiss"/>
     <w:pitch w:val="variable"/>
-    <w:sig w:usb0="E0002AFF" w:usb1="4000ACFF" w:usb2="00000001" w:usb3="00000000" w:csb0="000001FF" w:csb1="00000000"/>
+    <w:sig w:usb0="E0002AFF" w:usb1="C000247B" w:usb2="00000009" w:usb3="00000000" w:csb0="000001FF" w:csb1="00000000"/>
   </w:font>
   <w:font w:name="Yu Mincho">
     <w:altName w:val="游明朝"/>
@@ -2860,7 +3158,7 @@
     <w:charset w:val="00"/>
     <w:family w:val="swiss"/>
     <w:pitch w:val="variable"/>
-    <w:sig w:usb0="A0002AEF" w:usb1="4000207B" w:usb2="00000000" w:usb3="00000000" w:csb0="000001FF" w:csb1="00000000"/>
+    <w:sig w:usb0="E0002AFF" w:usb1="C000247B" w:usb2="00000009" w:usb3="00000000" w:csb0="000001FF" w:csb1="00000000"/>
   </w:font>
 </w:fonts>
 </file>
@@ -2888,6 +3186,7 @@
     <w:rsid w:val="009A1ACF"/>
     <w:rsid w:val="00A01842"/>
     <w:rsid w:val="00A03A00"/>
+    <w:rsid w:val="00C05726"/>
     <w:rsid w:val="00F67466"/>
   </w:rsids>
   <m:mathPr>
@@ -3031,6 +3330,7 @@
     <w:lsdException w:name="HTML Sample" w:semiHidden="1" w:unhideWhenUsed="1"/>
     <w:lsdException w:name="HTML Typewriter" w:semiHidden="1" w:unhideWhenUsed="1"/>
     <w:lsdException w:name="HTML Variable" w:semiHidden="1" w:unhideWhenUsed="1"/>
+    <w:lsdException w:name="Normal Table" w:semiHidden="1" w:unhideWhenUsed="1"/>
     <w:lsdException w:name="annotation subject" w:semiHidden="1" w:unhideWhenUsed="1"/>
     <w:lsdException w:name="No List" w:semiHidden="1" w:unhideWhenUsed="1"/>
     <w:lsdException w:name="Outline List 1" w:semiHidden="1" w:unhideWhenUsed="1"/>
@@ -3074,8 +3374,10 @@
     <w:lsdException w:name="Table Elegant" w:semiHidden="1" w:unhideWhenUsed="1"/>
     <w:lsdException w:name="Table Professional" w:semiHidden="1" w:unhideWhenUsed="1"/>
     <w:lsdException w:name="Table Subtle 1" w:semiHidden="1" w:unhideWhenUsed="1"/>
+    <w:lsdException w:name="Table Subtle 2" w:semiHidden="1" w:unhideWhenUsed="1"/>
     <w:lsdException w:name="Table Web 1" w:semiHidden="1" w:unhideWhenUsed="1"/>
     <w:lsdException w:name="Table Web 2" w:semiHidden="1" w:unhideWhenUsed="1"/>
+    <w:lsdException w:name="Table Web 3" w:semiHidden="1" w:unhideWhenUsed="1"/>
     <w:lsdException w:name="Balloon Text" w:semiHidden="1" w:unhideWhenUsed="1"/>
     <w:lsdException w:name="Table Grid" w:uiPriority="59"/>
     <w:lsdException w:name="Table Theme" w:semiHidden="1" w:unhideWhenUsed="1"/>
@@ -3700,7 +4002,7 @@
 </file>
 
 <file path=customXml/itemProps1.xml><?xml version="1.0" encoding="utf-8"?>
-<ds:datastoreItem xmlns:ds="http://schemas.openxmlformats.org/officeDocument/2006/customXml" ds:itemID="{370BDE85-2272-40B1-B525-4B526D88218B}">
+<ds:datastoreItem xmlns:ds="http://schemas.openxmlformats.org/officeDocument/2006/customXml" ds:itemID="{8B0617F9-A4C6-446C-8284-B07DFA491C41}">
   <ds:schemaRefs>
     <ds:schemaRef ds:uri="http://schemas.openxmlformats.org/officeDocument/2006/bibliography"/>
   </ds:schemaRefs>

</xml_diff>